<commit_message>
day 2 part 1
</commit_message>
<xml_diff>
--- a/Haskell notes.docx
+++ b/Haskell notes.docx
@@ -108,34 +108,13 @@
     </w:p>
     <w:p>
       <w:r>
-        <w:t xml:space="preserve">The Glasgow Haskell Compiler is the main compiler for Haskell. </w:t>
-      </w:r>
-      <w:r>
-        <w:t>The job of the compiler</w:t>
-      </w:r>
-      <w:r>
-        <w:t xml:space="preserve"> is to transform human-readable </w:t>
-      </w:r>
-      <w:r>
-        <w:t>source code into machine-readable binary.</w:t>
+        <w:t>The Glasgow Haskell Compiler is the main compiler for Haskell. The job of the compiler is to transform human-readable source code into machine-readable binary.</w:t>
       </w:r>
       <w:r>
         <w:t xml:space="preserve"> </w:t>
       </w:r>
       <w:r>
-        <w:t>The main benefit of a compi</w:t>
-      </w:r>
-      <w:r>
-        <w:t xml:space="preserve">ler over an interpreter is that </w:t>
-      </w:r>
-      <w:r>
-        <w:t>because the compiler transforms code in advance, it can pe</w:t>
-      </w:r>
-      <w:r>
-        <w:t xml:space="preserve">rform analysis and optimization </w:t>
-      </w:r>
-      <w:r>
-        <w:t>of the code you’ve written.</w:t>
+        <w:t>The main benefit of a compiler over an interpreter is that because the compiler transforms code in advance, it can perform analysis and optimization of the code you’ve written.</w:t>
       </w:r>
     </w:p>
     <w:p>
@@ -154,6 +133,143 @@
       <w:r>
         <w:t>here’s an adage that if it compiles, it works.</w:t>
       </w:r>
+    </w:p>
+    <w:p>
+      <w:r>
+        <w:t xml:space="preserve">The interactive mode of GHC is </w:t>
+      </w:r>
+      <w:proofErr w:type="spellStart"/>
+      <w:r>
+        <w:t>GHCi</w:t>
+      </w:r>
+      <w:proofErr w:type="spellEnd"/>
+      <w:r>
+        <w:t xml:space="preserve">. We use the command </w:t>
+      </w:r>
+      <w:proofErr w:type="spellStart"/>
+      <w:r>
+        <w:t>ghci</w:t>
+      </w:r>
+      <w:proofErr w:type="spellEnd"/>
+      <w:r>
+        <w:t xml:space="preserve"> to start it </w:t>
+      </w:r>
+      <w:proofErr w:type="gramStart"/>
+      <w:r>
+        <w:t>and :q</w:t>
+      </w:r>
+      <w:proofErr w:type="gramEnd"/>
+      <w:r>
+        <w:t xml:space="preserve"> to exit on terminal.</w:t>
+      </w:r>
+    </w:p>
+    <w:p>
+      <w:r>
+        <w:t xml:space="preserve">Note: </w:t>
+      </w:r>
+      <w:r>
+        <w:t xml:space="preserve">Prior to version 8 of </w:t>
+      </w:r>
+      <w:proofErr w:type="spellStart"/>
+      <w:r>
+        <w:t>GHCi</w:t>
+      </w:r>
+      <w:proofErr w:type="spellEnd"/>
+      <w:r>
+        <w:t>, function and variable definit</w:t>
+      </w:r>
+      <w:r>
+        <w:t xml:space="preserve">ions needed to be prefaced with </w:t>
+      </w:r>
+      <w:r>
+        <w:t xml:space="preserve">a let keyword. This is no longer necessary, but many </w:t>
+      </w:r>
+      <w:r>
+        <w:t xml:space="preserve">Haskell examples on the web and </w:t>
+      </w:r>
+      <w:r>
+        <w:t>in older books still include it:</w:t>
+      </w:r>
+    </w:p>
+    <w:p>
+      <w:pPr>
+        <w:rPr>
+          <w:rFonts w:ascii="Courier New" w:hAnsi="Courier New" w:cs="Courier New"/>
+          <w:sz w:val="20"/>
+          <w:szCs w:val="20"/>
+        </w:rPr>
+      </w:pPr>
+      <w:proofErr w:type="spellStart"/>
+      <w:r>
+        <w:rPr>
+          <w:rFonts w:ascii="Courier New" w:hAnsi="Courier New" w:cs="Courier New"/>
+          <w:sz w:val="20"/>
+          <w:szCs w:val="20"/>
+        </w:rPr>
+        <w:t>GHCi</w:t>
+      </w:r>
+      <w:proofErr w:type="spellEnd"/>
+      <w:r>
+        <w:rPr>
+          <w:rFonts w:ascii="Courier New" w:hAnsi="Courier New" w:cs="Courier New"/>
+          <w:sz w:val="20"/>
+          <w:szCs w:val="20"/>
+        </w:rPr>
+        <w:t>&gt; let f x = x + x</w:t>
+      </w:r>
+    </w:p>
+    <w:p>
+      <w:pPr>
+        <w:rPr>
+          <w:rFonts w:ascii="Courier New" w:hAnsi="Courier New" w:cs="Courier New"/>
+          <w:sz w:val="20"/>
+          <w:szCs w:val="20"/>
+        </w:rPr>
+      </w:pPr>
+      <w:proofErr w:type="spellStart"/>
+      <w:r>
+        <w:rPr>
+          <w:rFonts w:ascii="Courier New" w:hAnsi="Courier New" w:cs="Courier New"/>
+          <w:sz w:val="20"/>
+          <w:szCs w:val="20"/>
+        </w:rPr>
+        <w:t>GHCi</w:t>
+      </w:r>
+      <w:proofErr w:type="spellEnd"/>
+      <w:r>
+        <w:rPr>
+          <w:rFonts w:ascii="Courier New" w:hAnsi="Courier New" w:cs="Courier New"/>
+          <w:sz w:val="20"/>
+          <w:szCs w:val="20"/>
+        </w:rPr>
+        <w:t xml:space="preserve">&gt; f </w:t>
+      </w:r>
+    </w:p>
+    <w:p>
+      <w:pPr>
+        <w:rPr>
+          <w:rFonts w:ascii="Courier New" w:hAnsi="Courier New" w:cs="Courier New"/>
+          <w:sz w:val="20"/>
+          <w:szCs w:val="20"/>
+        </w:rPr>
+      </w:pPr>
+      <w:r>
+        <w:rPr>
+          <w:rFonts w:ascii="Courier New" w:hAnsi="Courier New" w:cs="Courier New"/>
+          <w:sz w:val="20"/>
+          <w:szCs w:val="20"/>
+        </w:rPr>
+        <w:t>2</w:t>
+      </w:r>
+    </w:p>
+    <w:p>
+      <w:pPr>
+        <w:rPr>
+          <w:rFonts w:ascii="Courier New" w:hAnsi="Courier New" w:cs="Courier New"/>
+          <w:sz w:val="20"/>
+          <w:szCs w:val="20"/>
+        </w:rPr>
+      </w:pPr>
       <w:bookmarkStart w:id="0" w:name="_GoBack"/>
       <w:bookmarkEnd w:id="0"/>
     </w:p>

</xml_diff>

<commit_message>
Day 3 part 2
</commit_message>
<xml_diff>
--- a/Haskell notes.docx
+++ b/Haskell notes.docx
@@ -131,22 +131,7 @@
         <w:t>Note</w:t>
       </w:r>
       <w:r>
-        <w:t xml:space="preserve">: </w:t>
-      </w:r>
-      <w:r>
-        <w:t>Prior to version 8 of GHCi, function and variable definit</w:t>
-      </w:r>
-      <w:r>
-        <w:t xml:space="preserve">ions needed to be prefaced with </w:t>
-      </w:r>
-      <w:r>
-        <w:t xml:space="preserve">a let keyword. This is no longer necessary, but many </w:t>
-      </w:r>
-      <w:r>
-        <w:t xml:space="preserve">Haskell examples on the web and </w:t>
-      </w:r>
-      <w:r>
-        <w:t>in older books still include it:</w:t>
+        <w:t>: Prior to version 8 of GHCi, function and variable definitions needed to be prefaced with a let keyword. This is no longer necessary, but many Haskell examples on the web and in older books still include it:</w:t>
       </w:r>
     </w:p>
     <w:p>
@@ -286,16 +271,7 @@
         <w:t>Note</w:t>
       </w:r>
       <w:r>
-        <w:t xml:space="preserve">: </w:t>
-      </w:r>
-      <w:r>
-        <w:t>Unlike compiling files in GHC, your files don’t need a main in</w:t>
-      </w:r>
-      <w:r>
-        <w:t xml:space="preserve"> order to be loaded into </w:t>
-      </w:r>
-      <w:r>
-        <w:t>GHCi.</w:t>
+        <w:t>: Unlike compiling files in GHC, your files don’t need a main in order to be loaded into GHCi.</w:t>
       </w:r>
     </w:p>
     <w:p>
@@ -329,25 +305,13 @@
     </w:p>
     <w:p>
       <w:r>
-        <w:t>Haskell strongly rewards taking</w:t>
-      </w:r>
-      <w:r>
-        <w:t xml:space="preserve"> </w:t>
-      </w:r>
-      <w:r>
-        <w:t>time and thinking through problems before running programs.</w:t>
+        <w:t>Haskell strongly rewards taking time and thinking through problems before running programs.</w:t>
       </w:r>
     </w:p>
     <w:p>
       <w:r>
         <w:lastRenderedPageBreak/>
-        <w:t>The trick to writing Haskell code with minimal frustration i</w:t>
-      </w:r>
-      <w:r>
-        <w:t xml:space="preserve">s to write code in little bits, </w:t>
-      </w:r>
-      <w:r>
-        <w:t>and play with each bit interactively as it’s written</w:t>
+        <w:t>The trick to writing Haskell code with minimal frustration is to write code in little bits, and play with each bit interactively as it’s written</w:t>
       </w:r>
       <w:r>
         <w:t>.</w:t>
@@ -373,13 +337,7 @@
     </w:p>
     <w:p>
       <w:r>
-        <w:t>Functional programming a</w:t>
-      </w:r>
-      <w:r>
-        <w:t xml:space="preserve">ttempts to liberate programming </w:t>
-      </w:r>
-      <w:r>
-        <w:t>from the von Neumann style.</w:t>
+        <w:t>Functional programming attempts to liberate programming from the von Neumann style.</w:t>
       </w:r>
     </w:p>
     <w:p>
@@ -389,19 +347,7 @@
     </w:p>
     <w:p>
       <w:r>
-        <w:t>By focusing on computation, not computers, fu</w:t>
-      </w:r>
-      <w:r>
-        <w:t xml:space="preserve">nctional programming allows the </w:t>
-      </w:r>
-      <w:r>
-        <w:t>programmer access to powerful abstractions that can</w:t>
-      </w:r>
-      <w:r>
-        <w:t xml:space="preserve"> make many challenging problems </w:t>
-      </w:r>
-      <w:r>
-        <w:t>much easier to solve.</w:t>
+        <w:t>By focusing on computation, not computers, functional programming allows the programmer access to powerful abstractions that can make many challenging problems much easier to solve.</w:t>
       </w:r>
     </w:p>
     <w:p>
@@ -414,13 +360,7 @@
     </w:p>
     <w:p>
       <w:r>
-        <w:t>Just as C is the nearly perfect embodiment of the vo</w:t>
-      </w:r>
-      <w:r>
-        <w:t xml:space="preserve">n Neumann style of programming, </w:t>
-      </w:r>
-      <w:r>
-        <w:t>Haskell is the purest functional programming language you can learn.</w:t>
+        <w:t>Just as C is the nearly perfect embodiment of the von Neumann style of programming, Haskell is the purest functional programming language you can learn.</w:t>
       </w:r>
     </w:p>
     <w:p>
@@ -438,25 +378,7 @@
     </w:p>
     <w:p>
       <w:r>
-        <w:t>The behavior of functions in Haskell</w:t>
-      </w:r>
-      <w:r>
-        <w:t xml:space="preserve"> </w:t>
-      </w:r>
-      <w:r>
-        <w:t>comes directly from mathematics. In math, we often sa</w:t>
-      </w:r>
-      <w:r>
-        <w:t xml:space="preserve">y things like f(x) = y, meaning </w:t>
-      </w:r>
-      <w:r>
-        <w:t>there’s some function f that takes a parameter x and map</w:t>
-      </w:r>
-      <w:r>
-        <w:t xml:space="preserve">s to a value y. In mathematics, </w:t>
-      </w:r>
-      <w:r>
-        <w:t>every x can map to one and only one y.</w:t>
+        <w:t>The behavior of functions in Haskell comes directly from mathematics. In math, we often say things like f(x) = y, meaning there’s some function f that takes a parameter x and maps to a value y. In mathematics, every x can map to one and only one y.</w:t>
       </w:r>
     </w:p>
     <w:p>
@@ -481,7 +403,7 @@
             <v:path o:extrusionok="f" gradientshapeok="t" o:connecttype="rect"/>
             <o:lock v:ext="edit" aspectratio="t"/>
           </v:shapetype>
-          <v:shape id="_x0000_i1030" type="#_x0000_t75" style="width:375.05pt;height:157.1pt">
+          <v:shape id="_x0000_i1025" type="#_x0000_t75" style="width:375.05pt;height:157.1pt">
             <v:imagedata r:id="rId8" o:title="Capture"/>
           </v:shape>
         </w:pict>
@@ -489,36 +411,12 @@
     </w:p>
     <w:p>
       <w:r>
-        <w:t>The simple function takes a single argument x and then r</w:t>
-      </w:r>
-      <w:r>
-        <w:t xml:space="preserve">eturns this argument untouched. </w:t>
-      </w:r>
-      <w:r>
-        <w:t>Notice that unlike many other programming language</w:t>
-      </w:r>
-      <w:r>
-        <w:t xml:space="preserve">s, in Haskell you don’t need to </w:t>
-      </w:r>
-      <w:r>
-        <w:t>specify that you’re returning a value. In Haskell, fu</w:t>
-      </w:r>
-      <w:r>
-        <w:t xml:space="preserve">nctions must return a value, so </w:t>
-      </w:r>
-      <w:r>
-        <w:t>there’s never a need to make this explicit.</w:t>
-      </w:r>
-    </w:p>
-    <w:p>
-      <w:r>
-        <w:t>All functions in Haskell follow three rules that force t</w:t>
-      </w:r>
-      <w:r>
-        <w:t xml:space="preserve">hem to behave like functions in </w:t>
-      </w:r>
-      <w:r>
-        <w:t>math:</w:t>
+        <w:t>The simple function takes a single argument x and then returns this argument untouched. Notice that unlike many other programming languages, in Haskell you don’t need to specify that you’re returning a value. In Haskell, functions must return a value, so there’s never a need to make this explicit.</w:t>
+      </w:r>
+    </w:p>
+    <w:p>
+      <w:r>
+        <w:t>All functions in Haskell follow three rules that force them to behave like functions in math:</w:t>
       </w:r>
     </w:p>
     <w:p>
@@ -554,10 +452,7 @@
         </w:numPr>
       </w:pPr>
       <w:r>
-        <w:t>Anytime a function is called with the same argument, it must return the same</w:t>
-      </w:r>
-      <w:r>
-        <w:t xml:space="preserve"> value:</w:t>
+        <w:t>Anytime a function is called with the same argument, it must return the same value:</w:t>
       </w:r>
       <w:r>
         <w:rPr>
@@ -598,19 +493,7 @@
         <w:t>you represent everything as functions</w:t>
       </w:r>
       <w:r>
-        <w:t>. Church’s goal for creating this system of logic was to</w:t>
-      </w:r>
-      <w:r>
-        <w:t xml:space="preserve"> resolve some problems i</w:t>
-      </w:r>
-      <w:r>
-        <w:t xml:space="preserve">n the mathematical field of set </w:t>
-      </w:r>
-      <w:r>
-        <w:t>theory.</w:t>
-      </w:r>
-      <w:r>
-        <w:t xml:space="preserve"> Unfortunately</w:t>
+        <w:t>. Church’s goal for creating this system of logic was to resolve some problems in the mathematical field of set theory. Unfortunately</w:t>
       </w:r>
       <w:r>
         <w:t>, lambda calculus didn’t solve these problems,</w:t>
@@ -622,38 +505,17 @@
         <w:t xml:space="preserve"> </w:t>
       </w:r>
       <w:r>
-        <w:t>It</w:t>
-      </w:r>
-      <w:r>
-        <w:t xml:space="preserve"> turns out that lambda calculus </w:t>
-      </w:r>
-      <w:r>
-        <w:t>allows for a universal model of computation, equivalent to a Turing machine!</w:t>
-      </w:r>
-    </w:p>
-    <w:p>
-      <w:r>
-        <w:t>This discovery of the relationship between lambda calcu</w:t>
-      </w:r>
-      <w:r>
-        <w:t xml:space="preserve">lus and computing is called the </w:t>
-      </w:r>
-      <w:r>
-        <w:t>Church-Turing thesis</w:t>
-      </w:r>
-      <w:r>
-        <w:t xml:space="preserve">. The wonderful thing </w:t>
-      </w:r>
-      <w:r>
-        <w:t>about this discovery is that you have a mathematically sound model for programming!</w:t>
-      </w:r>
-    </w:p>
-    <w:p>
-      <w:r>
-        <w:t xml:space="preserve">In Haskell you can mathematically </w:t>
-      </w:r>
-      <w:r>
-        <w:t xml:space="preserve">prove that programs </w:t>
+        <w:t>It turns out that lambda calculus allows for a universal model of computation, equivalent to a Turing machine!</w:t>
+      </w:r>
+    </w:p>
+    <w:p>
+      <w:r>
+        <w:t>This discovery of the relationship between lambda calculus and computing is called the Church-Turing thesis. The wonderful thing about this discovery is that you have a mathematically sound model for programming!</w:t>
+      </w:r>
+    </w:p>
+    <w:p>
+      <w:r>
+        <w:t xml:space="preserve">In Haskell you can mathematically prove that programs </w:t>
       </w:r>
       <w:r>
         <w:t>will do exactly what you expect and have the limitless abstractions that mathematics allows because you are not limited by engineering decisions in the language.</w:t>
@@ -712,42 +574,12 @@
         <w:t xml:space="preserve"> </w:t>
       </w:r>
       <w:r>
-        <w:t xml:space="preserve">When you change a value in your </w:t>
-      </w:r>
-      <w:r>
-        <w:t>programming environment, you’re changing the program's state</w:t>
-      </w:r>
-      <w:r>
-        <w:t>.</w:t>
-      </w:r>
-    </w:p>
-    <w:p>
-      <w:r>
-        <w:t>Haskell doesn’t allow functions to have side effects, whic</w:t>
-      </w:r>
-      <w:r>
-        <w:t xml:space="preserve">h </w:t>
-      </w:r>
-      <w:r>
-        <w:t>explains why all Haskell functions must take an argument</w:t>
-      </w:r>
-      <w:r>
-        <w:t xml:space="preserve"> and return a value. If Haskell </w:t>
-      </w:r>
-      <w:r>
-        <w:t>functions didn’t always return a value, they’d have to change</w:t>
-      </w:r>
-      <w:r>
-        <w:t xml:space="preserve"> a hidden state in the program; </w:t>
-      </w:r>
-      <w:r>
-        <w:t>otherwise, they’d be useless. If they didn’t take an argument, they’d hav</w:t>
-      </w:r>
-      <w:r>
-        <w:t xml:space="preserve">e to access </w:t>
-      </w:r>
-      <w:r>
-        <w:t>a hidden one, which would mean they’re no longer transparent.</w:t>
+        <w:t>When you change a value in your programming environment, you’re changing the program's state.</w:t>
+      </w:r>
+    </w:p>
+    <w:p>
+      <w:r>
+        <w:t>Haskell doesn’t allow functions to have side effects, which explains why all Haskell functions must take an argument and return a value. If Haskell functions didn’t always return a value, they’d have to change a hidden state in the program; otherwise, they’d be useless. If they didn’t take an argument, they’d have to access a hidden one, which would mean they’re no longer transparent.</w:t>
       </w:r>
     </w:p>
     <w:p>
@@ -786,19 +618,143 @@
     </w:p>
     <w:p>
       <w:r>
-        <w:t xml:space="preserve">In imperative languages variable order matters because you can always reassign the value of something after you’ve assigned it. In Haskell, because </w:t>
-      </w:r>
-      <w:r>
-        <w:t>of referential transparency, this isn’t an issue.</w:t>
+        <w:t>In imperative languages variable order matters because you can always reassign the value of something after you’ve assigned it. In Haskell, because of referential transparency, this isn’t an issue.</w:t>
       </w:r>
     </w:p>
     <w:p>
       <w:r>
         <w:t>However, In GHCi you are allowed to reassign variables. This is a special case so that you don’t have to always restart ghci every time you want to experiment with a different variable.</w:t>
       </w:r>
+    </w:p>
+    <w:p>
+      <w:r>
+        <w:t>Lambda functions</w:t>
+      </w:r>
+    </w:p>
+    <w:p>
+      <w:r>
+        <w:t xml:space="preserve">These are anonymous functions usually denoted by \ which represents the </w:t>
+      </w:r>
+      <w:r>
+        <w:t xml:space="preserve"> Greek lamda (λ).</w:t>
+      </w:r>
+    </w:p>
+    <w:p>
+      <w:r>
+        <w:lastRenderedPageBreak/>
+        <w:t>E</w:t>
+      </w:r>
+      <w:r>
+        <w:t>ach time you use your lambda expression, you have to redefine it. This makes sense, because you have no name to call it by! Lambda functions are useful but are designed to exist for only a short while. In general, if a named function will do the job, it’s better to use one.</w:t>
+      </w:r>
+    </w:p>
+    <w:p>
+      <w:pPr>
+        <w:pStyle w:val="NormalWeb"/>
+      </w:pPr>
+      <w:r>
+        <w:t>GHCi&gt; (\x -&gt; x) 4</w:t>
+      </w:r>
+    </w:p>
+    <w:p>
+      <w:pPr>
+        <w:pStyle w:val="NormalWeb"/>
+      </w:pPr>
+      <w:r>
+        <w:t>4</w:t>
+      </w:r>
+    </w:p>
+    <w:p>
+      <w:pPr>
+        <w:pStyle w:val="NormalWeb"/>
+      </w:pPr>
+      <w:r>
+        <w:t>GHCi&gt; (\x -&gt; x) [1,2,3]</w:t>
+      </w:r>
+    </w:p>
+    <w:p>
+      <w:pPr>
+        <w:pStyle w:val="NormalWeb"/>
+      </w:pPr>
+      <w:r>
+        <w:t>[1,2,3]</w:t>
+      </w:r>
+    </w:p>
+    <w:p>
+      <w:pPr>
+        <w:pStyle w:val="NormalWeb"/>
+      </w:pPr>
+      <w:r>
+        <w:t xml:space="preserve">Although the lambda function is messier than the original </w:t>
+      </w:r>
+      <w:r>
+        <w:t xml:space="preserve">where, it’s also more powerful! </w:t>
+      </w:r>
+      <w:r>
+        <w:t>The where statement makes everything much easier to understand, but it’s also synta</w:t>
+      </w:r>
+      <w:r>
+        <w:t xml:space="preserve">ctically </w:t>
+      </w:r>
+      <w:r>
+        <w:t>wrapped up in your function. There’s no way to just</w:t>
+      </w:r>
+      <w:r>
+        <w:t xml:space="preserve"> pull out a where section. This </w:t>
+      </w:r>
+      <w:r>
+        <w:t>clearly isn’t the case with your lambda expression. You</w:t>
+      </w:r>
+      <w:r>
+        <w:t xml:space="preserve"> pasted it into place and could </w:t>
+      </w:r>
+      <w:r>
+        <w:t>just as easily pull it out. Your lambda function is an expression, a self-con</w:t>
+      </w:r>
+      <w:r>
+        <w:t xml:space="preserve">tained chunk of </w:t>
+      </w:r>
+      <w:r>
+        <w:t>code, all on its own.</w:t>
+      </w:r>
+    </w:p>
+    <w:p>
+      <w:pPr>
+        <w:pStyle w:val="NormalWeb"/>
+      </w:pPr>
+      <w:r>
+        <w:t xml:space="preserve">Haskell has an alternative to where clauses called </w:t>
+      </w:r>
       <w:bookmarkStart w:id="0" w:name="_GoBack"/>
+      <w:r>
+        <w:rPr>
+          <w:b/>
+        </w:rPr>
+        <w:t>let</w:t>
+      </w:r>
+      <w:r>
+        <w:t xml:space="preserve"> </w:t>
+      </w:r>
       <w:bookmarkEnd w:id="0"/>
-    </w:p>
+      <w:r>
+        <w:t>expre</w:t>
+      </w:r>
+      <w:r>
+        <w:t xml:space="preserve">ssions. A let expression allows </w:t>
+      </w:r>
+      <w:r>
+        <w:t>you to combine the readability of a where clause with the power of your lambda function.</w:t>
+      </w:r>
+    </w:p>
+    <w:p>
+      <w:pPr>
+        <w:pStyle w:val="NormalWeb"/>
+      </w:pPr>
+      <w:r>
+        <w:t>Figure 3.3 shows the sumSquareOrSquareSum function using let.</w:t>
+      </w:r>
+    </w:p>
+    <w:p/>
     <w:p/>
     <w:sectPr>
       <w:pgSz w:w="12240" w:h="15840"/>
@@ -1676,6 +1632,22 @@
     <w:uiPriority w:val="99"/>
     <w:rsid w:val="00C14180"/>
   </w:style>
+  <w:style w:type="paragraph" w:styleId="NormalWeb">
+    <w:name w:val="Normal (Web)"/>
+    <w:basedOn w:val="Normal"/>
+    <w:uiPriority w:val="99"/>
+    <w:semiHidden/>
+    <w:unhideWhenUsed/>
+    <w:rsid w:val="00E73953"/>
+    <w:pPr>
+      <w:spacing w:before="100" w:beforeAutospacing="1" w:after="100" w:afterAutospacing="1" w:line="240" w:lineRule="auto"/>
+    </w:pPr>
+    <w:rPr>
+      <w:rFonts w:ascii="Times New Roman" w:eastAsia="Times New Roman" w:hAnsi="Times New Roman" w:cs="Times New Roman"/>
+      <w:sz w:val="24"/>
+      <w:szCs w:val="24"/>
+    </w:rPr>
+  </w:style>
 </w:styles>
 </file>
 

</xml_diff>